<commit_message>
#Improvment: Tentando melhorar o fluxo.
</commit_message>
<xml_diff>
--- a/modelagem/Descrição narrativa.docx
+++ b/modelagem/Descrição narrativa.docx
@@ -1,19 +1,139 @@
 
 <file path=word/document.xml><?xml version="1.0" encoding="utf-8"?>
-<w:document xmlns:wpc="http://schemas.microsoft.com/office/word/2010/wordprocessingCanvas" xmlns:mc="http://schemas.openxmlformats.org/markup-compatibility/2006" xmlns:o="urn:schemas-microsoft-com:office:office" xmlns:r="http://schemas.openxmlformats.org/officeDocument/2006/relationships" xmlns:m="http://schemas.openxmlformats.org/officeDocument/2006/math" xmlns:v="urn:schemas-microsoft-com:vml" xmlns:wp14="http://schemas.microsoft.com/office/word/2010/wordprocessingDrawing" xmlns:wp="http://schemas.openxmlformats.org/drawingml/2006/wordprocessingDrawing" xmlns:w10="urn:schemas-microsoft-com:office:word" xmlns:w="http://schemas.openxmlformats.org/wordprocessingml/2006/main" xmlns:w14="http://schemas.microsoft.com/office/word/2010/wordml" xmlns:w15="http://schemas.microsoft.com/office/word/2012/wordml" xmlns:wpg="http://schemas.microsoft.com/office/word/2010/wordprocessingGroup" xmlns:wpi="http://schemas.microsoft.com/office/word/2010/wordprocessingInk" xmlns:wne="http://schemas.microsoft.com/office/word/2006/wordml" xmlns:wps="http://schemas.microsoft.com/office/word/2010/wordprocessingShape" mc:Ignorable="w14 w15 wp14">
+<w:document xmlns:wpc="http://schemas.microsoft.com/office/word/2010/wordprocessingCanvas" xmlns:cx="http://schemas.microsoft.com/office/drawing/2014/chartex" xmlns:cx1="http://schemas.microsoft.com/office/drawing/2015/9/8/chartex" xmlns:cx2="http://schemas.microsoft.com/office/drawing/2015/10/21/chartex" xmlns:cx3="http://schemas.microsoft.com/office/drawing/2016/5/9/chartex" xmlns:cx4="http://schemas.microsoft.com/office/drawing/2016/5/10/chartex" xmlns:cx5="http://schemas.microsoft.com/office/drawing/2016/5/11/chartex" xmlns:cx6="http://schemas.microsoft.com/office/drawing/2016/5/12/chartex" xmlns:cx7="http://schemas.microsoft.com/office/drawing/2016/5/13/chartex" xmlns:cx8="http://schemas.microsoft.com/office/drawing/2016/5/14/chartex" xmlns:mc="http://schemas.openxmlformats.org/markup-compatibility/2006" xmlns:aink="http://schemas.microsoft.com/office/drawing/2016/ink" xmlns:am3d="http://schemas.microsoft.com/office/drawing/2017/model3d" xmlns:o="urn:schemas-microsoft-com:office:office" xmlns:oel="http://schemas.microsoft.com/office/2019/extlst" xmlns:r="http://schemas.openxmlformats.org/officeDocument/2006/relationships" xmlns:m="http://schemas.openxmlformats.org/officeDocument/2006/math" xmlns:v="urn:schemas-microsoft-com:vml" xmlns:wp14="http://schemas.microsoft.com/office/word/2010/wordprocessingDrawing" xmlns:wp="http://schemas.openxmlformats.org/drawingml/2006/wordprocessingDrawing" xmlns:w10="urn:schemas-microsoft-com:office:word" xmlns:w="http://schemas.openxmlformats.org/wordprocessingml/2006/main" xmlns:w14="http://schemas.microsoft.com/office/word/2010/wordml" xmlns:w15="http://schemas.microsoft.com/office/word/2012/wordml" xmlns:w16cex="http://schemas.microsoft.com/office/word/2018/wordml/cex" xmlns:w16cid="http://schemas.microsoft.com/office/word/2016/wordml/cid" xmlns:w16="http://schemas.microsoft.com/office/word/2018/wordml" xmlns:w16du="http://schemas.microsoft.com/office/word/2023/wordml/word16du" xmlns:w16sdtdh="http://schemas.microsoft.com/office/word/2020/wordml/sdtdatahash" xmlns:w16se="http://schemas.microsoft.com/office/word/2015/wordml/symex" xmlns:wpg="http://schemas.microsoft.com/office/word/2010/wordprocessingGroup" xmlns:wpi="http://schemas.microsoft.com/office/word/2010/wordprocessingInk" xmlns:wne="http://schemas.microsoft.com/office/word/2006/wordml" xmlns:wps="http://schemas.microsoft.com/office/word/2010/wordprocessingShape" mc:Ignorable="w14 w15 w16se w16cid w16 w16cex w16sdtdh w16du wp14">
   <w:body>
     <w:p>
       <w:pPr>
         <w:jc w:val="both"/>
         <w:rPr>
           <w:rFonts w:ascii="Times New Roman" w:hAnsi="Times New Roman" w:cs="Times New Roman"/>
-          <w:sz w:val="24"/>
-          <w:szCs w:val="24"/>
-          <w:u w:val="single"/>
-        </w:rPr>
-      </w:pPr>
-      <w:bookmarkStart w:id="0" w:name="_GoBack"/>
-      <w:bookmarkEnd w:id="0"/>
+          <w:bCs/>
+          <w:sz w:val="24"/>
+          <w:szCs w:val="24"/>
+        </w:rPr>
+      </w:pPr>
+      <w:r>
+        <w:rPr>
+          <w:rFonts w:ascii="Times New Roman" w:hAnsi="Times New Roman" w:cs="Times New Roman"/>
+          <w:bCs/>
+          <w:sz w:val="24"/>
+          <w:szCs w:val="24"/>
+        </w:rPr>
+        <w:t>Marcar consulta, online ou presencial</w:t>
+      </w:r>
+    </w:p>
+    <w:p>
+      <w:pPr>
+        <w:jc w:val="both"/>
+        <w:rPr>
+          <w:rFonts w:ascii="Times New Roman" w:hAnsi="Times New Roman" w:cs="Times New Roman"/>
+          <w:bCs/>
+          <w:sz w:val="24"/>
+          <w:szCs w:val="24"/>
+        </w:rPr>
+      </w:pPr>
+      <w:r>
+        <w:rPr>
+          <w:rFonts w:ascii="Times New Roman" w:hAnsi="Times New Roman" w:cs="Times New Roman"/>
+          <w:bCs/>
+          <w:sz w:val="24"/>
+          <w:szCs w:val="24"/>
+        </w:rPr>
+        <w:t xml:space="preserve">Paciente escolhe especialidade, </w:t>
+      </w:r>
+    </w:p>
+    <w:p>
+      <w:pPr>
+        <w:jc w:val="both"/>
+        <w:rPr>
+          <w:rFonts w:ascii="Times New Roman" w:hAnsi="Times New Roman" w:cs="Times New Roman"/>
+          <w:bCs/>
+          <w:sz w:val="24"/>
+          <w:szCs w:val="24"/>
+        </w:rPr>
+      </w:pPr>
+      <w:r>
+        <w:rPr>
+          <w:rFonts w:ascii="Times New Roman" w:hAnsi="Times New Roman" w:cs="Times New Roman"/>
+          <w:bCs/>
+          <w:sz w:val="24"/>
+          <w:szCs w:val="24"/>
+        </w:rPr>
+        <w:t>Disponibilizar os Horários do medico durante a marcação da consulta</w:t>
+      </w:r>
+    </w:p>
+    <w:p>
+      <w:pPr>
+        <w:jc w:val="both"/>
+        <w:rPr>
+          <w:rFonts w:ascii="Times New Roman" w:hAnsi="Times New Roman" w:cs="Times New Roman"/>
+          <w:bCs/>
+          <w:sz w:val="24"/>
+          <w:szCs w:val="24"/>
+        </w:rPr>
+      </w:pPr>
+    </w:p>
+    <w:p>
+      <w:pPr>
+        <w:jc w:val="both"/>
+        <w:rPr>
+          <w:rFonts w:ascii="Times New Roman" w:hAnsi="Times New Roman" w:cs="Times New Roman"/>
+          <w:bCs/>
+          <w:sz w:val="24"/>
+          <w:szCs w:val="24"/>
+        </w:rPr>
+      </w:pPr>
+      <w:r>
+        <w:rPr>
+          <w:rFonts w:ascii="Times New Roman" w:hAnsi="Times New Roman" w:cs="Times New Roman"/>
+          <w:bCs/>
+          <w:sz w:val="24"/>
+          <w:szCs w:val="24"/>
+        </w:rPr>
+        <w:t>-</w:t>
+      </w:r>
+    </w:p>
+    <w:p>
+      <w:pPr>
+        <w:jc w:val="both"/>
+        <w:rPr>
+          <w:rFonts w:ascii="Times New Roman" w:hAnsi="Times New Roman" w:cs="Times New Roman"/>
+          <w:b/>
+          <w:sz w:val="24"/>
+          <w:szCs w:val="24"/>
+        </w:rPr>
+      </w:pPr>
+      <w:r>
+        <w:rPr>
+          <w:rFonts w:ascii="Times New Roman" w:hAnsi="Times New Roman" w:cs="Times New Roman"/>
+          <w:b/>
+          <w:sz w:val="24"/>
+          <w:szCs w:val="24"/>
+        </w:rPr>
+        <w:t>(Entra, escolhe especialidade, na especialidade aparecem os médicos, escolhe os médicos e ao escolher os médicos aparece os horários dos médicos)</w:t>
+      </w:r>
+    </w:p>
+    <w:p>
+      <w:pPr>
+        <w:jc w:val="both"/>
+        <w:rPr>
+          <w:rFonts w:ascii="Times New Roman" w:hAnsi="Times New Roman" w:cs="Times New Roman"/>
+          <w:b/>
+          <w:sz w:val="24"/>
+          <w:szCs w:val="24"/>
+        </w:rPr>
+      </w:pPr>
+    </w:p>
+    <w:p>
+      <w:pPr>
+        <w:jc w:val="both"/>
+        <w:rPr>
+          <w:rFonts w:ascii="Times New Roman" w:hAnsi="Times New Roman" w:cs="Times New Roman"/>
+          <w:b/>
+          <w:sz w:val="24"/>
+          <w:szCs w:val="24"/>
+        </w:rPr>
+      </w:pPr>
     </w:p>
     <w:p>
       <w:pPr>
@@ -359,34 +479,6 @@
         </w:rPr>
         <w:t>O médico prescreve uma receita de acordo com os sintomas relatados pelo paciente. Além disso, se necessário, o médico também pode solicitar exames complementares para auxiliar no diagnóstico.</w:t>
       </w:r>
-    </w:p>
-    <w:p>
-      <w:pPr>
-        <w:jc w:val="both"/>
-        <w:rPr>
-          <w:rFonts w:ascii="Times New Roman" w:hAnsi="Times New Roman" w:cs="Times New Roman"/>
-          <w:sz w:val="24"/>
-          <w:szCs w:val="24"/>
-        </w:rPr>
-      </w:pPr>
-      <w:r>
-        <w:rPr>
-          <w:rFonts w:ascii="Times New Roman" w:hAnsi="Times New Roman" w:cs="Times New Roman"/>
-          <w:sz w:val="24"/>
-          <w:szCs w:val="24"/>
-        </w:rPr>
-        <w:br w:type="page"/>
-      </w:r>
-    </w:p>
-    <w:p>
-      <w:pPr>
-        <w:jc w:val="both"/>
-        <w:rPr>
-          <w:rFonts w:ascii="Times New Roman" w:hAnsi="Times New Roman" w:cs="Times New Roman"/>
-          <w:sz w:val="24"/>
-          <w:szCs w:val="24"/>
-        </w:rPr>
-      </w:pPr>
     </w:p>
     <w:p>
       <w:pPr>
@@ -486,7 +578,7 @@
 </file>
 
 <file path=word/styles.xml><?xml version="1.0" encoding="utf-8"?>
-<w:styles xmlns:mc="http://schemas.openxmlformats.org/markup-compatibility/2006" xmlns:r="http://schemas.openxmlformats.org/officeDocument/2006/relationships" xmlns:w="http://schemas.openxmlformats.org/wordprocessingml/2006/main" xmlns:w14="http://schemas.microsoft.com/office/word/2010/wordml" xmlns:w15="http://schemas.microsoft.com/office/word/2012/wordml" mc:Ignorable="w14 w15">
+<w:styles xmlns:mc="http://schemas.openxmlformats.org/markup-compatibility/2006" xmlns:r="http://schemas.openxmlformats.org/officeDocument/2006/relationships" xmlns:w="http://schemas.openxmlformats.org/wordprocessingml/2006/main" xmlns:w14="http://schemas.microsoft.com/office/word/2010/wordml" xmlns:w15="http://schemas.microsoft.com/office/word/2012/wordml" xmlns:w16cex="http://schemas.microsoft.com/office/word/2018/wordml/cex" xmlns:w16cid="http://schemas.microsoft.com/office/word/2016/wordml/cid" xmlns:w16="http://schemas.microsoft.com/office/word/2018/wordml" xmlns:w16du="http://schemas.microsoft.com/office/word/2023/wordml/word16du" xmlns:w16sdtdh="http://schemas.microsoft.com/office/word/2020/wordml/sdtdatahash" xmlns:w16se="http://schemas.microsoft.com/office/word/2015/wordml/symex" mc:Ignorable="w14 w15 w16se w16cid w16 w16cex w16sdtdh w16du">
   <w:docDefaults>
     <w:rPrDefault>
       <w:rPr>
@@ -502,7 +594,7 @@
       </w:pPr>
     </w:pPrDefault>
   </w:docDefaults>
-  <w:latentStyles w:defLockedState="0" w:defUIPriority="99" w:defSemiHidden="0" w:defUnhideWhenUsed="0" w:defQFormat="0" w:count="371">
+  <w:latentStyles w:defLockedState="0" w:defUIPriority="99" w:defSemiHidden="0" w:defUnhideWhenUsed="0" w:defQFormat="0" w:count="376">
     <w:lsdException w:name="Normal" w:uiPriority="0" w:qFormat="1"/>
     <w:lsdException w:name="heading 1" w:uiPriority="9" w:qFormat="1"/>
     <w:lsdException w:name="heading 2" w:semiHidden="1" w:uiPriority="9" w:unhideWhenUsed="1" w:qFormat="1"/>
@@ -874,18 +966,23 @@
     <w:lsdException w:name="List Table 5 Dark Accent 6" w:uiPriority="50"/>
     <w:lsdException w:name="List Table 6 Colorful Accent 6" w:uiPriority="51"/>
     <w:lsdException w:name="List Table 7 Colorful Accent 6" w:uiPriority="52"/>
+    <w:lsdException w:name="Mention" w:semiHidden="1" w:unhideWhenUsed="1"/>
+    <w:lsdException w:name="Smart Hyperlink" w:semiHidden="1" w:unhideWhenUsed="1"/>
+    <w:lsdException w:name="Hashtag" w:semiHidden="1" w:unhideWhenUsed="1"/>
+    <w:lsdException w:name="Unresolved Mention" w:semiHidden="1" w:unhideWhenUsed="1"/>
+    <w:lsdException w:name="Smart Link" w:semiHidden="1" w:unhideWhenUsed="1"/>
   </w:latentStyles>
   <w:style w:type="paragraph" w:default="1" w:styleId="Normal">
     <w:name w:val="Normal"/>
     <w:qFormat/>
   </w:style>
-  <w:style w:type="character" w:default="1" w:styleId="Fontepargpadro">
+  <w:style w:type="character" w:default="1" w:styleId="DefaultParagraphFont">
     <w:name w:val="Default Paragraph Font"/>
     <w:uiPriority w:val="1"/>
     <w:semiHidden/>
     <w:unhideWhenUsed/>
   </w:style>
-  <w:style w:type="table" w:default="1" w:styleId="Tabelanormal">
+  <w:style w:type="table" w:default="1" w:styleId="TableNormal">
     <w:name w:val="Normal Table"/>
     <w:uiPriority w:val="99"/>
     <w:semiHidden/>
@@ -900,7 +997,7 @@
       </w:tblCellMar>
     </w:tblPr>
   </w:style>
-  <w:style w:type="numbering" w:default="1" w:styleId="Semlista">
+  <w:style w:type="numbering" w:default="1" w:styleId="NoList">
     <w:name w:val="No List"/>
     <w:uiPriority w:val="99"/>
     <w:semiHidden/>

</xml_diff>